<commit_message>
feat: implement login and register endpoints with Hono and Tanstack Query
</commit_message>
<xml_diff>
--- a/what-we-use.docx
+++ b/what-we-use.docx
@@ -25,27 +25,7 @@
           <w:sz w:val="24"/>
           <w:szCs w:val="24"/>
         </w:rPr>
-        <w:t xml:space="preserve">For the validation in the </w:t>
-      </w:r>
-      <w:r>
-        <w:rPr>
-          <w:b/>
-          <w:bCs/>
-          <w:color w:val="FF0000"/>
-          <w:sz w:val="24"/>
-          <w:szCs w:val="24"/>
-        </w:rPr>
-        <w:t>forms</w:t>
-      </w:r>
-      <w:r>
-        <w:rPr>
-          <w:b/>
-          <w:bCs/>
-          <w:color w:val="FF0000"/>
-          <w:sz w:val="24"/>
-          <w:szCs w:val="24"/>
-        </w:rPr>
-        <w:t>, we use:</w:t>
+        <w:t>For the validation in the forms, we use:</w:t>
       </w:r>
     </w:p>
     <w:p>
@@ -82,6 +62,80 @@
       </w:r>
       <w:r>
         <w:t>: Provides schema-based validation rules. The form inputs are validated according to the schema we define.</w:t>
+      </w:r>
+    </w:p>
+    <w:p>
+      <w:pPr>
+        <w:pStyle w:val="ListParagraph"/>
+        <w:numPr>
+          <w:ilvl w:val="0"/>
+          <w:numId w:val="2"/>
+        </w:numPr>
+        <w:rPr>
+          <w:b/>
+          <w:bCs/>
+          <w:color w:val="FF0000"/>
+          <w:sz w:val="24"/>
+          <w:szCs w:val="24"/>
+        </w:rPr>
+      </w:pPr>
+      <w:r>
+        <w:rPr>
+          <w:b/>
+          <w:bCs/>
+          <w:color w:val="FF0000"/>
+          <w:sz w:val="24"/>
+          <w:szCs w:val="24"/>
+        </w:rPr>
+        <w:t>API routing…</w:t>
+      </w:r>
+      <w:r>
+        <w:rPr>
+          <w:b/>
+          <w:bCs/>
+          <w:color w:val="FF0000"/>
+          <w:sz w:val="24"/>
+          <w:szCs w:val="24"/>
+        </w:rPr>
+        <w:br/>
+      </w:r>
+      <w:r>
+        <w:t xml:space="preserve">Using </w:t>
+      </w:r>
+      <w:r>
+        <w:rPr>
+          <w:b/>
+          <w:bCs/>
+          <w:color w:val="00B0F0"/>
+          <w:sz w:val="28"/>
+          <w:szCs w:val="28"/>
+        </w:rPr>
+        <w:t>Hono</w:t>
+      </w:r>
+      <w:r>
+        <w:t xml:space="preserve"> for building the backend API instead of the default file-based API routes in Next.js can provide more flexibility and better performance for certain cases.</w:t>
+      </w:r>
+    </w:p>
+    <w:p>
+      <w:pPr>
+        <w:pStyle w:val="ListParagraph"/>
+        <w:rPr>
+          <w:b/>
+          <w:bCs/>
+          <w:color w:val="FF0000"/>
+          <w:sz w:val="24"/>
+          <w:szCs w:val="24"/>
+        </w:rPr>
+      </w:pPr>
+      <w:r>
+        <w:rPr>
+          <w:b/>
+          <w:bCs/>
+          <w:color w:val="FF0000"/>
+          <w:sz w:val="24"/>
+          <w:szCs w:val="24"/>
+        </w:rPr>
+        <w:t xml:space="preserve"> </w:t>
       </w:r>
     </w:p>
     <w:p/>
@@ -213,7 +267,7 @@
   <w:abstractNum w:abstractNumId="1" w15:restartNumberingAfterBreak="0">
     <w:nsid w:val="7DA730E3"/>
     <w:multiLevelType w:val="hybridMultilevel"/>
-    <w:tmpl w:val="5302CFB2"/>
+    <w:tmpl w:val="E53CAFA8"/>
     <w:lvl w:ilvl="0" w:tplc="04090013">
       <w:start w:val="1"/>
       <w:numFmt w:val="upperRoman"/>

</xml_diff>

<commit_message>
Implement authentication using Appwrite and protect routes
</commit_message>
<xml_diff>
--- a/what-we-use.docx
+++ b/what-we-use.docx
@@ -89,7 +89,14 @@
         </w:rPr>
         <w:t>API routing…</w:t>
       </w:r>
-      <w:r>
+    </w:p>
+    <w:p>
+      <w:pPr>
+        <w:pStyle w:val="ListParagraph"/>
+        <w:numPr>
+          <w:ilvl w:val="0"/>
+          <w:numId w:val="3"/>
+        </w:numPr>
         <w:rPr>
           <w:b/>
           <w:bCs/>
@@ -97,8 +104,7 @@
           <w:sz w:val="24"/>
           <w:szCs w:val="24"/>
         </w:rPr>
-        <w:br/>
-      </w:r>
+      </w:pPr>
       <w:r>
         <w:t xml:space="preserve">Using </w:t>
       </w:r>
@@ -115,6 +121,59 @@
       <w:r>
         <w:t xml:space="preserve"> for building the backend API instead of the default file-based API routes in Next.js can provide more flexibility and better performance for certain cases.</w:t>
       </w:r>
+    </w:p>
+    <w:p>
+      <w:pPr>
+        <w:pStyle w:val="ListParagraph"/>
+        <w:numPr>
+          <w:ilvl w:val="0"/>
+          <w:numId w:val="3"/>
+        </w:numPr>
+      </w:pPr>
+      <w:r>
+        <w:t xml:space="preserve">I use the </w:t>
+      </w:r>
+      <w:r>
+        <w:rPr>
+          <w:b/>
+          <w:bCs/>
+        </w:rPr>
+        <w:t>[[…route]]</w:t>
+      </w:r>
+      <w:r>
+        <w:t xml:space="preserve"> to catch all routes in </w:t>
+      </w:r>
+      <w:proofErr w:type="spellStart"/>
+      <w:r>
+        <w:rPr>
+          <w:b/>
+          <w:bCs/>
+        </w:rPr>
+        <w:t>api</w:t>
+      </w:r>
+      <w:proofErr w:type="spellEnd"/>
+      <w:r>
+        <w:rPr>
+          <w:b/>
+          <w:bCs/>
+        </w:rPr>
+        <w:t>/auth</w:t>
+      </w:r>
+      <w:r>
+        <w:t xml:space="preserve"> and manage them in the features folder</w:t>
+      </w:r>
+    </w:p>
+    <w:p>
+      <w:pPr>
+        <w:pStyle w:val="ListParagraph"/>
+        <w:rPr>
+          <w:b/>
+          <w:bCs/>
+          <w:color w:val="FF0000"/>
+          <w:sz w:val="24"/>
+          <w:szCs w:val="24"/>
+        </w:rPr>
+      </w:pPr>
     </w:p>
     <w:p>
       <w:pPr>
@@ -265,6 +324,120 @@
     </w:lvl>
   </w:abstractNum>
   <w:abstractNum w:abstractNumId="1" w15:restartNumberingAfterBreak="0">
+    <w:nsid w:val="7ADA6021"/>
+    <w:multiLevelType w:val="hybridMultilevel"/>
+    <w:tmpl w:val="F84619F4"/>
+    <w:lvl w:ilvl="0" w:tplc="CA548FD4">
+      <w:start w:val="1"/>
+      <w:numFmt w:val="bullet"/>
+      <w:lvlText w:val=""/>
+      <w:lvlJc w:val="left"/>
+      <w:pPr>
+        <w:ind w:left="1080" w:hanging="360"/>
+      </w:pPr>
+      <w:rPr>
+        <w:rFonts w:ascii="Symbol" w:hAnsi="Symbol" w:hint="default"/>
+        <w:color w:val="00B050"/>
+      </w:rPr>
+    </w:lvl>
+    <w:lvl w:ilvl="1" w:tplc="04090003" w:tentative="1">
+      <w:start w:val="1"/>
+      <w:numFmt w:val="bullet"/>
+      <w:lvlText w:val="o"/>
+      <w:lvlJc w:val="left"/>
+      <w:pPr>
+        <w:ind w:left="1800" w:hanging="360"/>
+      </w:pPr>
+      <w:rPr>
+        <w:rFonts w:ascii="Courier New" w:hAnsi="Courier New" w:cs="Courier New" w:hint="default"/>
+      </w:rPr>
+    </w:lvl>
+    <w:lvl w:ilvl="2" w:tplc="04090005" w:tentative="1">
+      <w:start w:val="1"/>
+      <w:numFmt w:val="bullet"/>
+      <w:lvlText w:val=""/>
+      <w:lvlJc w:val="left"/>
+      <w:pPr>
+        <w:ind w:left="2520" w:hanging="360"/>
+      </w:pPr>
+      <w:rPr>
+        <w:rFonts w:ascii="Wingdings" w:hAnsi="Wingdings" w:hint="default"/>
+      </w:rPr>
+    </w:lvl>
+    <w:lvl w:ilvl="3" w:tplc="04090001" w:tentative="1">
+      <w:start w:val="1"/>
+      <w:numFmt w:val="bullet"/>
+      <w:lvlText w:val=""/>
+      <w:lvlJc w:val="left"/>
+      <w:pPr>
+        <w:ind w:left="3240" w:hanging="360"/>
+      </w:pPr>
+      <w:rPr>
+        <w:rFonts w:ascii="Symbol" w:hAnsi="Symbol" w:hint="default"/>
+      </w:rPr>
+    </w:lvl>
+    <w:lvl w:ilvl="4" w:tplc="04090003" w:tentative="1">
+      <w:start w:val="1"/>
+      <w:numFmt w:val="bullet"/>
+      <w:lvlText w:val="o"/>
+      <w:lvlJc w:val="left"/>
+      <w:pPr>
+        <w:ind w:left="3960" w:hanging="360"/>
+      </w:pPr>
+      <w:rPr>
+        <w:rFonts w:ascii="Courier New" w:hAnsi="Courier New" w:cs="Courier New" w:hint="default"/>
+      </w:rPr>
+    </w:lvl>
+    <w:lvl w:ilvl="5" w:tplc="04090005" w:tentative="1">
+      <w:start w:val="1"/>
+      <w:numFmt w:val="bullet"/>
+      <w:lvlText w:val=""/>
+      <w:lvlJc w:val="left"/>
+      <w:pPr>
+        <w:ind w:left="4680" w:hanging="360"/>
+      </w:pPr>
+      <w:rPr>
+        <w:rFonts w:ascii="Wingdings" w:hAnsi="Wingdings" w:hint="default"/>
+      </w:rPr>
+    </w:lvl>
+    <w:lvl w:ilvl="6" w:tplc="04090001" w:tentative="1">
+      <w:start w:val="1"/>
+      <w:numFmt w:val="bullet"/>
+      <w:lvlText w:val=""/>
+      <w:lvlJc w:val="left"/>
+      <w:pPr>
+        <w:ind w:left="5400" w:hanging="360"/>
+      </w:pPr>
+      <w:rPr>
+        <w:rFonts w:ascii="Symbol" w:hAnsi="Symbol" w:hint="default"/>
+      </w:rPr>
+    </w:lvl>
+    <w:lvl w:ilvl="7" w:tplc="04090003" w:tentative="1">
+      <w:start w:val="1"/>
+      <w:numFmt w:val="bullet"/>
+      <w:lvlText w:val="o"/>
+      <w:lvlJc w:val="left"/>
+      <w:pPr>
+        <w:ind w:left="6120" w:hanging="360"/>
+      </w:pPr>
+      <w:rPr>
+        <w:rFonts w:ascii="Courier New" w:hAnsi="Courier New" w:cs="Courier New" w:hint="default"/>
+      </w:rPr>
+    </w:lvl>
+    <w:lvl w:ilvl="8" w:tplc="04090005" w:tentative="1">
+      <w:start w:val="1"/>
+      <w:numFmt w:val="bullet"/>
+      <w:lvlText w:val=""/>
+      <w:lvlJc w:val="left"/>
+      <w:pPr>
+        <w:ind w:left="6840" w:hanging="360"/>
+      </w:pPr>
+      <w:rPr>
+        <w:rFonts w:ascii="Wingdings" w:hAnsi="Wingdings" w:hint="default"/>
+      </w:rPr>
+    </w:lvl>
+  </w:abstractNum>
+  <w:abstractNum w:abstractNumId="2" w15:restartNumberingAfterBreak="0">
     <w:nsid w:val="7DA730E3"/>
     <w:multiLevelType w:val="hybridMultilevel"/>
     <w:tmpl w:val="E53CAFA8"/>
@@ -354,6 +527,9 @@
     <w:abstractNumId w:val="0"/>
   </w:num>
   <w:num w:numId="2" w16cid:durableId="1356924277">
+    <w:abstractNumId w:val="2"/>
+  </w:num>
+  <w:num w:numId="3" w16cid:durableId="682821061">
     <w:abstractNumId w:val="1"/>
   </w:num>
 </w:numbering>
@@ -962,6 +1138,7 @@
   <w:style w:type="character" w:default="1" w:styleId="DefaultParagraphFont">
     <w:name w:val="Default Paragraph Font"/>
     <w:uiPriority w:val="1"/>
+    <w:semiHidden/>
     <w:unhideWhenUsed/>
   </w:style>
   <w:style w:type="table" w:default="1" w:styleId="TableNormal">

</xml_diff>

<commit_message>
add workspace modal and the logic for aorkspaces
</commit_message>
<xml_diff>
--- a/what-we-use.docx
+++ b/what-we-use.docx
@@ -178,6 +178,10 @@
     <w:p>
       <w:pPr>
         <w:pStyle w:val="ListParagraph"/>
+        <w:numPr>
+          <w:ilvl w:val="0"/>
+          <w:numId w:val="2"/>
+        </w:numPr>
         <w:rPr>
           <w:b/>
           <w:bCs/>
@@ -196,6 +200,151 @@
         </w:rPr>
         <w:t xml:space="preserve"> </w:t>
       </w:r>
+      <w:r>
+        <w:rPr>
+          <w:b/>
+          <w:bCs/>
+          <w:color w:val="FF0000"/>
+          <w:sz w:val="24"/>
+          <w:szCs w:val="24"/>
+        </w:rPr>
+        <w:t xml:space="preserve">Add workspace creation form with </w:t>
+      </w:r>
+      <w:proofErr w:type="spellStart"/>
+      <w:r>
+        <w:rPr>
+          <w:b/>
+          <w:bCs/>
+          <w:color w:val="FF0000"/>
+          <w:sz w:val="24"/>
+          <w:szCs w:val="24"/>
+        </w:rPr>
+        <w:t>Tanstack</w:t>
+      </w:r>
+      <w:proofErr w:type="spellEnd"/>
+      <w:r>
+        <w:rPr>
+          <w:b/>
+          <w:bCs/>
+          <w:color w:val="FF0000"/>
+          <w:sz w:val="24"/>
+          <w:szCs w:val="24"/>
+        </w:rPr>
+        <w:t xml:space="preserve"> Query and </w:t>
+      </w:r>
+      <w:proofErr w:type="spellStart"/>
+      <w:r>
+        <w:rPr>
+          <w:b/>
+          <w:bCs/>
+          <w:color w:val="FF0000"/>
+          <w:sz w:val="24"/>
+          <w:szCs w:val="24"/>
+        </w:rPr>
+        <w:t>Appwrite</w:t>
+      </w:r>
+      <w:proofErr w:type="spellEnd"/>
+      <w:r>
+        <w:rPr>
+          <w:b/>
+          <w:bCs/>
+          <w:color w:val="FF0000"/>
+          <w:sz w:val="24"/>
+          <w:szCs w:val="24"/>
+        </w:rPr>
+        <w:t xml:space="preserve"> integration</w:t>
+      </w:r>
+      <w:r>
+        <w:rPr>
+          <w:b/>
+          <w:bCs/>
+          <w:color w:val="FF0000"/>
+          <w:sz w:val="24"/>
+          <w:szCs w:val="24"/>
+        </w:rPr>
+        <w:t>:</w:t>
+      </w:r>
+    </w:p>
+    <w:p>
+      <w:pPr>
+        <w:numPr>
+          <w:ilvl w:val="0"/>
+          <w:numId w:val="5"/>
+        </w:numPr>
+      </w:pPr>
+      <w:r>
+        <w:rPr>
+          <w:b/>
+          <w:bCs/>
+          <w:color w:val="FF0000"/>
+          <w:sz w:val="24"/>
+          <w:szCs w:val="24"/>
+        </w:rPr>
+        <w:t xml:space="preserve"> </w:t>
+      </w:r>
+      <w:r>
+        <w:t>Added create-workspace-form to handle workspace creation, including form inputs.</w:t>
+      </w:r>
+    </w:p>
+    <w:p>
+      <w:pPr>
+        <w:numPr>
+          <w:ilvl w:val="0"/>
+          <w:numId w:val="5"/>
+        </w:numPr>
+      </w:pPr>
+      <w:r>
+        <w:t xml:space="preserve">Implemented </w:t>
+      </w:r>
+      <w:proofErr w:type="spellStart"/>
+      <w:r>
+        <w:t>Tanstack</w:t>
+      </w:r>
+      <w:proofErr w:type="spellEnd"/>
+      <w:r>
+        <w:t xml:space="preserve"> Query mutation to handle form submission and interaction with backend.</w:t>
+      </w:r>
+    </w:p>
+    <w:p>
+      <w:pPr>
+        <w:numPr>
+          <w:ilvl w:val="0"/>
+          <w:numId w:val="5"/>
+        </w:numPr>
+      </w:pPr>
+      <w:r>
+        <w:t>Created backend route in Hono to upload workspace data, including image handling.</w:t>
+      </w:r>
+    </w:p>
+    <w:p>
+      <w:pPr>
+        <w:numPr>
+          <w:ilvl w:val="0"/>
+          <w:numId w:val="5"/>
+        </w:numPr>
+      </w:pPr>
+      <w:r>
+        <w:t xml:space="preserve">Integrated </w:t>
+      </w:r>
+      <w:proofErr w:type="spellStart"/>
+      <w:r>
+        <w:t>Appwrite</w:t>
+      </w:r>
+      <w:proofErr w:type="spellEnd"/>
+      <w:r>
+        <w:t xml:space="preserve"> for file uploads (image), storing the URL in the database along with workspace details.</w:t>
+      </w:r>
+    </w:p>
+    <w:p>
+      <w:pPr>
+        <w:rPr>
+          <w:b/>
+          <w:bCs/>
+          <w:color w:val="FF0000"/>
+          <w:sz w:val="24"/>
+          <w:szCs w:val="24"/>
+        </w:rPr>
+      </w:pPr>
     </w:p>
     <w:p/>
     <w:sectPr>
@@ -324,6 +473,241 @@
     </w:lvl>
   </w:abstractNum>
   <w:abstractNum w:abstractNumId="1" w15:restartNumberingAfterBreak="0">
+    <w:nsid w:val="73264464"/>
+    <w:multiLevelType w:val="hybridMultilevel"/>
+    <w:tmpl w:val="ECD06EFE"/>
+    <w:lvl w:ilvl="0" w:tplc="0409000F">
+      <w:start w:val="1"/>
+      <w:numFmt w:val="decimal"/>
+      <w:lvlText w:val="%1."/>
+      <w:lvlJc w:val="left"/>
+      <w:pPr>
+        <w:ind w:left="1497" w:hanging="360"/>
+      </w:pPr>
+    </w:lvl>
+    <w:lvl w:ilvl="1" w:tplc="04090019" w:tentative="1">
+      <w:start w:val="1"/>
+      <w:numFmt w:val="lowerLetter"/>
+      <w:lvlText w:val="%2."/>
+      <w:lvlJc w:val="left"/>
+      <w:pPr>
+        <w:ind w:left="2217" w:hanging="360"/>
+      </w:pPr>
+    </w:lvl>
+    <w:lvl w:ilvl="2" w:tplc="0409001B" w:tentative="1">
+      <w:start w:val="1"/>
+      <w:numFmt w:val="lowerRoman"/>
+      <w:lvlText w:val="%3."/>
+      <w:lvlJc w:val="right"/>
+      <w:pPr>
+        <w:ind w:left="2937" w:hanging="180"/>
+      </w:pPr>
+    </w:lvl>
+    <w:lvl w:ilvl="3" w:tplc="0409000F" w:tentative="1">
+      <w:start w:val="1"/>
+      <w:numFmt w:val="decimal"/>
+      <w:lvlText w:val="%4."/>
+      <w:lvlJc w:val="left"/>
+      <w:pPr>
+        <w:ind w:left="3657" w:hanging="360"/>
+      </w:pPr>
+    </w:lvl>
+    <w:lvl w:ilvl="4" w:tplc="04090019" w:tentative="1">
+      <w:start w:val="1"/>
+      <w:numFmt w:val="lowerLetter"/>
+      <w:lvlText w:val="%5."/>
+      <w:lvlJc w:val="left"/>
+      <w:pPr>
+        <w:ind w:left="4377" w:hanging="360"/>
+      </w:pPr>
+    </w:lvl>
+    <w:lvl w:ilvl="5" w:tplc="0409001B" w:tentative="1">
+      <w:start w:val="1"/>
+      <w:numFmt w:val="lowerRoman"/>
+      <w:lvlText w:val="%6."/>
+      <w:lvlJc w:val="right"/>
+      <w:pPr>
+        <w:ind w:left="5097" w:hanging="180"/>
+      </w:pPr>
+    </w:lvl>
+    <w:lvl w:ilvl="6" w:tplc="0409000F" w:tentative="1">
+      <w:start w:val="1"/>
+      <w:numFmt w:val="decimal"/>
+      <w:lvlText w:val="%7."/>
+      <w:lvlJc w:val="left"/>
+      <w:pPr>
+        <w:ind w:left="5817" w:hanging="360"/>
+      </w:pPr>
+    </w:lvl>
+    <w:lvl w:ilvl="7" w:tplc="04090019" w:tentative="1">
+      <w:start w:val="1"/>
+      <w:numFmt w:val="lowerLetter"/>
+      <w:lvlText w:val="%8."/>
+      <w:lvlJc w:val="left"/>
+      <w:pPr>
+        <w:ind w:left="6537" w:hanging="360"/>
+      </w:pPr>
+    </w:lvl>
+    <w:lvl w:ilvl="8" w:tplc="0409001B" w:tentative="1">
+      <w:start w:val="1"/>
+      <w:numFmt w:val="lowerRoman"/>
+      <w:lvlText w:val="%9."/>
+      <w:lvlJc w:val="right"/>
+      <w:pPr>
+        <w:ind w:left="7257" w:hanging="180"/>
+      </w:pPr>
+    </w:lvl>
+  </w:abstractNum>
+  <w:abstractNum w:abstractNumId="2" w15:restartNumberingAfterBreak="0">
+    <w:nsid w:val="7A944DE1"/>
+    <w:multiLevelType w:val="multilevel"/>
+    <w:tmpl w:val="CD54AAC2"/>
+    <w:lvl w:ilvl="0">
+      <w:start w:val="1"/>
+      <w:numFmt w:val="bullet"/>
+      <w:lvlText w:val=""/>
+      <w:lvlJc w:val="left"/>
+      <w:pPr>
+        <w:tabs>
+          <w:tab w:val="num" w:pos="720"/>
+        </w:tabs>
+        <w:ind w:left="720" w:hanging="360"/>
+      </w:pPr>
+      <w:rPr>
+        <w:rFonts w:ascii="Symbol" w:hAnsi="Symbol" w:hint="default"/>
+        <w:sz w:val="20"/>
+      </w:rPr>
+    </w:lvl>
+    <w:lvl w:ilvl="1" w:tentative="1">
+      <w:start w:val="1"/>
+      <w:numFmt w:val="bullet"/>
+      <w:lvlText w:val="o"/>
+      <w:lvlJc w:val="left"/>
+      <w:pPr>
+        <w:tabs>
+          <w:tab w:val="num" w:pos="1440"/>
+        </w:tabs>
+        <w:ind w:left="1440" w:hanging="360"/>
+      </w:pPr>
+      <w:rPr>
+        <w:rFonts w:ascii="Courier New" w:hAnsi="Courier New" w:hint="default"/>
+        <w:sz w:val="20"/>
+      </w:rPr>
+    </w:lvl>
+    <w:lvl w:ilvl="2" w:tentative="1">
+      <w:start w:val="1"/>
+      <w:numFmt w:val="bullet"/>
+      <w:lvlText w:val=""/>
+      <w:lvlJc w:val="left"/>
+      <w:pPr>
+        <w:tabs>
+          <w:tab w:val="num" w:pos="2160"/>
+        </w:tabs>
+        <w:ind w:left="2160" w:hanging="360"/>
+      </w:pPr>
+      <w:rPr>
+        <w:rFonts w:ascii="Wingdings" w:hAnsi="Wingdings" w:hint="default"/>
+        <w:sz w:val="20"/>
+      </w:rPr>
+    </w:lvl>
+    <w:lvl w:ilvl="3" w:tentative="1">
+      <w:start w:val="1"/>
+      <w:numFmt w:val="bullet"/>
+      <w:lvlText w:val=""/>
+      <w:lvlJc w:val="left"/>
+      <w:pPr>
+        <w:tabs>
+          <w:tab w:val="num" w:pos="2880"/>
+        </w:tabs>
+        <w:ind w:left="2880" w:hanging="360"/>
+      </w:pPr>
+      <w:rPr>
+        <w:rFonts w:ascii="Wingdings" w:hAnsi="Wingdings" w:hint="default"/>
+        <w:sz w:val="20"/>
+      </w:rPr>
+    </w:lvl>
+    <w:lvl w:ilvl="4" w:tentative="1">
+      <w:start w:val="1"/>
+      <w:numFmt w:val="bullet"/>
+      <w:lvlText w:val=""/>
+      <w:lvlJc w:val="left"/>
+      <w:pPr>
+        <w:tabs>
+          <w:tab w:val="num" w:pos="3600"/>
+        </w:tabs>
+        <w:ind w:left="3600" w:hanging="360"/>
+      </w:pPr>
+      <w:rPr>
+        <w:rFonts w:ascii="Wingdings" w:hAnsi="Wingdings" w:hint="default"/>
+        <w:sz w:val="20"/>
+      </w:rPr>
+    </w:lvl>
+    <w:lvl w:ilvl="5" w:tentative="1">
+      <w:start w:val="1"/>
+      <w:numFmt w:val="bullet"/>
+      <w:lvlText w:val=""/>
+      <w:lvlJc w:val="left"/>
+      <w:pPr>
+        <w:tabs>
+          <w:tab w:val="num" w:pos="4320"/>
+        </w:tabs>
+        <w:ind w:left="4320" w:hanging="360"/>
+      </w:pPr>
+      <w:rPr>
+        <w:rFonts w:ascii="Wingdings" w:hAnsi="Wingdings" w:hint="default"/>
+        <w:sz w:val="20"/>
+      </w:rPr>
+    </w:lvl>
+    <w:lvl w:ilvl="6" w:tentative="1">
+      <w:start w:val="1"/>
+      <w:numFmt w:val="bullet"/>
+      <w:lvlText w:val=""/>
+      <w:lvlJc w:val="left"/>
+      <w:pPr>
+        <w:tabs>
+          <w:tab w:val="num" w:pos="5040"/>
+        </w:tabs>
+        <w:ind w:left="5040" w:hanging="360"/>
+      </w:pPr>
+      <w:rPr>
+        <w:rFonts w:ascii="Wingdings" w:hAnsi="Wingdings" w:hint="default"/>
+        <w:sz w:val="20"/>
+      </w:rPr>
+    </w:lvl>
+    <w:lvl w:ilvl="7" w:tentative="1">
+      <w:start w:val="1"/>
+      <w:numFmt w:val="bullet"/>
+      <w:lvlText w:val=""/>
+      <w:lvlJc w:val="left"/>
+      <w:pPr>
+        <w:tabs>
+          <w:tab w:val="num" w:pos="5760"/>
+        </w:tabs>
+        <w:ind w:left="5760" w:hanging="360"/>
+      </w:pPr>
+      <w:rPr>
+        <w:rFonts w:ascii="Wingdings" w:hAnsi="Wingdings" w:hint="default"/>
+        <w:sz w:val="20"/>
+      </w:rPr>
+    </w:lvl>
+    <w:lvl w:ilvl="8" w:tentative="1">
+      <w:start w:val="1"/>
+      <w:numFmt w:val="bullet"/>
+      <w:lvlText w:val=""/>
+      <w:lvlJc w:val="left"/>
+      <w:pPr>
+        <w:tabs>
+          <w:tab w:val="num" w:pos="6480"/>
+        </w:tabs>
+        <w:ind w:left="6480" w:hanging="360"/>
+      </w:pPr>
+      <w:rPr>
+        <w:rFonts w:ascii="Wingdings" w:hAnsi="Wingdings" w:hint="default"/>
+        <w:sz w:val="20"/>
+      </w:rPr>
+    </w:lvl>
+  </w:abstractNum>
+  <w:abstractNum w:abstractNumId="3" w15:restartNumberingAfterBreak="0">
     <w:nsid w:val="7ADA6021"/>
     <w:multiLevelType w:val="hybridMultilevel"/>
     <w:tmpl w:val="F84619F4"/>
@@ -437,10 +821,10 @@
       </w:rPr>
     </w:lvl>
   </w:abstractNum>
-  <w:abstractNum w:abstractNumId="2" w15:restartNumberingAfterBreak="0">
+  <w:abstractNum w:abstractNumId="4" w15:restartNumberingAfterBreak="0">
     <w:nsid w:val="7DA730E3"/>
     <w:multiLevelType w:val="hybridMultilevel"/>
-    <w:tmpl w:val="E53CAFA8"/>
+    <w:tmpl w:val="BDA84552"/>
     <w:lvl w:ilvl="0" w:tplc="04090013">
       <w:start w:val="1"/>
       <w:numFmt w:val="upperRoman"/>
@@ -527,10 +911,16 @@
     <w:abstractNumId w:val="0"/>
   </w:num>
   <w:num w:numId="2" w16cid:durableId="1356924277">
-    <w:abstractNumId w:val="2"/>
+    <w:abstractNumId w:val="4"/>
   </w:num>
   <w:num w:numId="3" w16cid:durableId="682821061">
+    <w:abstractNumId w:val="3"/>
+  </w:num>
+  <w:num w:numId="4" w16cid:durableId="2129158796">
     <w:abstractNumId w:val="1"/>
+  </w:num>
+  <w:num w:numId="5" w16cid:durableId="1047488282">
+    <w:abstractNumId w:val="2"/>
   </w:num>
 </w:numbering>
 </file>
@@ -1138,7 +1528,6 @@
   <w:style w:type="character" w:default="1" w:styleId="DefaultParagraphFont">
     <w:name w:val="Default Paragraph Font"/>
     <w:uiPriority w:val="1"/>
-    <w:semiHidden/>
     <w:unhideWhenUsed/>
   </w:style>
   <w:style w:type="table" w:default="1" w:styleId="TableNormal">

</xml_diff>